<commit_message>
added support to store cdb
</commit_message>
<xml_diff>
--- a/Tomasulo/מימוש סימולציית Tomasulo – ארכיטקטורה של מחשבים.docx
+++ b/Tomasulo/מימוש סימולציית Tomasulo – ארכיטקטורה של מחשבים.docx
@@ -110,6 +110,7 @@
         </w:rPr>
         <w:t xml:space="preserve">המשתמש באלגוריתם </w:t>
       </w:r>
+      <w:proofErr w:type="spellStart"/>
       <w:r>
         <w:rPr>
           <w:rFonts w:asciiTheme="majorBidi" w:hAnsiTheme="majorBidi" w:cstheme="majorBidi"/>
@@ -122,6 +123,7 @@
         </w:rPr>
         <w:t>Tomasulo</w:t>
       </w:r>
+      <w:proofErr w:type="spellEnd"/>
     </w:p>
     <w:p>
       <w:pPr>
@@ -152,13 +154,41 @@
           <w:lang w:bidi="he-IL"/>
         </w:rPr>
       </w:pPr>
-      <w:r>
-        <w:rPr>
-          <w:rFonts w:asciiTheme="majorBidi" w:hAnsiTheme="majorBidi" w:cstheme="majorBidi" w:hint="cs"/>
-          <w:rtl/>
-          <w:lang w:bidi="he-IL"/>
-        </w:rPr>
-        <w:t>בפרוייקט זה מימשנו סימולוטור למעבד</w:t>
+      <w:proofErr w:type="spellStart"/>
+      <w:r>
+        <w:rPr>
+          <w:rFonts w:asciiTheme="majorBidi" w:hAnsiTheme="majorBidi" w:cstheme="majorBidi" w:hint="cs"/>
+          <w:rtl/>
+          <w:lang w:bidi="he-IL"/>
+        </w:rPr>
+        <w:t>בפרוייקט</w:t>
+      </w:r>
+      <w:proofErr w:type="spellEnd"/>
+      <w:r>
+        <w:rPr>
+          <w:rFonts w:asciiTheme="majorBidi" w:hAnsiTheme="majorBidi" w:cstheme="majorBidi" w:hint="cs"/>
+          <w:rtl/>
+          <w:lang w:bidi="he-IL"/>
+        </w:rPr>
+        <w:t xml:space="preserve"> זה מימשנו </w:t>
+      </w:r>
+      <w:proofErr w:type="spellStart"/>
+      <w:r>
+        <w:rPr>
+          <w:rFonts w:asciiTheme="majorBidi" w:hAnsiTheme="majorBidi" w:cstheme="majorBidi" w:hint="cs"/>
+          <w:rtl/>
+          <w:lang w:bidi="he-IL"/>
+        </w:rPr>
+        <w:t>סימולוטור</w:t>
+      </w:r>
+      <w:proofErr w:type="spellEnd"/>
+      <w:r>
+        <w:rPr>
+          <w:rFonts w:asciiTheme="majorBidi" w:hAnsiTheme="majorBidi" w:cstheme="majorBidi" w:hint="cs"/>
+          <w:rtl/>
+          <w:lang w:bidi="he-IL"/>
+        </w:rPr>
+        <w:t xml:space="preserve"> למעבד</w:t>
       </w:r>
       <w:r>
         <w:rPr>
@@ -191,6 +221,7 @@
         </w:rPr>
         <w:t xml:space="preserve"> </w:t>
       </w:r>
+      <w:proofErr w:type="spellStart"/>
       <w:r>
         <w:rPr>
           <w:rFonts w:asciiTheme="majorBidi" w:hAnsiTheme="majorBidi" w:cstheme="majorBidi"/>
@@ -198,6 +229,7 @@
         </w:rPr>
         <w:t>Tomasulo</w:t>
       </w:r>
+      <w:proofErr w:type="spellEnd"/>
       <w:r>
         <w:rPr>
           <w:rFonts w:asciiTheme="majorBidi" w:hAnsiTheme="majorBidi" w:cstheme="majorBidi" w:hint="cs"/>
@@ -411,6 +443,7 @@
         </w:rPr>
         <w:t xml:space="preserve"> מערך אשר מייצג את אובייקט הזיכרון, כל פקודות הגישה לזיכרון ממומשות בקובץ המקור הזה. אתחול לזיכרון, קריאה וכתיבה לזיכרון, כתיבה לקובץ </w:t>
       </w:r>
+      <w:proofErr w:type="spellStart"/>
       <w:r>
         <w:rPr>
           <w:rFonts w:asciiTheme="majorBidi" w:hAnsiTheme="majorBidi" w:cstheme="majorBidi"/>
@@ -420,6 +453,7 @@
         </w:rPr>
         <w:t>memout</w:t>
       </w:r>
+      <w:proofErr w:type="spellEnd"/>
       <w:r>
         <w:rPr>
           <w:rFonts w:asciiTheme="majorBidi" w:hAnsiTheme="majorBidi" w:cstheme="majorBidi" w:hint="cs"/>
@@ -557,16 +591,69 @@
           <w:rtl/>
           <w:lang w:bidi="he-IL"/>
         </w:rPr>
-        <w:t>, רגיסטרים אינדקס ההוראה).  בנוסף לכך, מוחזקים לכל הוראה כלל הזמנים הרלוונטים להוראה(</w:t>
-      </w:r>
-      <w:r>
-        <w:rPr>
-          <w:rFonts w:asciiTheme="majorBidi" w:hAnsiTheme="majorBidi" w:cstheme="majorBidi"/>
-          <w:sz w:val="28"/>
-          <w:szCs w:val="28"/>
-          <w:lang w:bidi="he-IL"/>
-        </w:rPr>
-        <w:t>issur cycle, execution cycle, writeCDB cycle</w:t>
+        <w:t xml:space="preserve">, רגיסטרים אינדקס ההוראה).  בנוסף לכך, מוחזקים לכל הוראה כלל הזמנים </w:t>
+      </w:r>
+      <w:proofErr w:type="spellStart"/>
+      <w:r>
+        <w:rPr>
+          <w:rFonts w:asciiTheme="majorBidi" w:hAnsiTheme="majorBidi" w:cstheme="majorBidi" w:hint="cs"/>
+          <w:sz w:val="28"/>
+          <w:szCs w:val="28"/>
+          <w:rtl/>
+          <w:lang w:bidi="he-IL"/>
+        </w:rPr>
+        <w:t>הרלוונטים</w:t>
+      </w:r>
+      <w:proofErr w:type="spellEnd"/>
+      <w:r>
+        <w:rPr>
+          <w:rFonts w:asciiTheme="majorBidi" w:hAnsiTheme="majorBidi" w:cstheme="majorBidi" w:hint="cs"/>
+          <w:sz w:val="28"/>
+          <w:szCs w:val="28"/>
+          <w:rtl/>
+          <w:lang w:bidi="he-IL"/>
+        </w:rPr>
+        <w:t xml:space="preserve"> להוראה(</w:t>
+      </w:r>
+      <w:proofErr w:type="spellStart"/>
+      <w:r>
+        <w:rPr>
+          <w:rFonts w:asciiTheme="majorBidi" w:hAnsiTheme="majorBidi" w:cstheme="majorBidi"/>
+          <w:sz w:val="28"/>
+          <w:szCs w:val="28"/>
+          <w:lang w:bidi="he-IL"/>
+        </w:rPr>
+        <w:t>issur</w:t>
+      </w:r>
+      <w:proofErr w:type="spellEnd"/>
+      <w:r>
+        <w:rPr>
+          <w:rFonts w:asciiTheme="majorBidi" w:hAnsiTheme="majorBidi" w:cstheme="majorBidi"/>
+          <w:sz w:val="28"/>
+          <w:szCs w:val="28"/>
+          <w:lang w:bidi="he-IL"/>
+        </w:rPr>
+        <w:t xml:space="preserve"> cycle, execution cycle, </w:t>
+      </w:r>
+      <w:proofErr w:type="spellStart"/>
+      <w:r>
+        <w:rPr>
+          <w:rFonts w:asciiTheme="majorBidi" w:hAnsiTheme="majorBidi" w:cstheme="majorBidi"/>
+          <w:sz w:val="28"/>
+          <w:szCs w:val="28"/>
+          <w:lang w:bidi="he-IL"/>
+        </w:rPr>
+        <w:t>writeCDB</w:t>
+      </w:r>
+      <w:proofErr w:type="spellEnd"/>
+      <w:r>
+        <w:rPr>
+          <w:rFonts w:asciiTheme="majorBidi" w:hAnsiTheme="majorBidi" w:cstheme="majorBidi"/>
+          <w:sz w:val="28"/>
+          <w:szCs w:val="28"/>
+          <w:lang w:bidi="he-IL"/>
+        </w:rPr>
+        <w:t xml:space="preserve"> cycle</w:t>
       </w:r>
       <w:r>
         <w:rPr>
@@ -594,6 +681,7 @@
           <w:lang w:bidi="he-IL"/>
         </w:rPr>
       </w:pPr>
+      <w:proofErr w:type="spellStart"/>
       <w:r>
         <w:rPr>
           <w:rFonts w:asciiTheme="majorBidi" w:hAnsiTheme="majorBidi" w:cstheme="majorBidi"/>
@@ -604,6 +692,7 @@
         <w:lastRenderedPageBreak/>
         <w:t>InstructionQueue</w:t>
       </w:r>
+      <w:proofErr w:type="spellEnd"/>
       <w:r>
         <w:rPr>
           <w:rFonts w:asciiTheme="majorBidi" w:hAnsiTheme="majorBidi" w:cstheme="majorBidi" w:hint="cs"/>
@@ -728,6 +817,7 @@
           <w:lang w:bidi="he-IL"/>
         </w:rPr>
       </w:pPr>
+      <w:proofErr w:type="spellStart"/>
       <w:r>
         <w:rPr>
           <w:rFonts w:asciiTheme="majorBidi" w:hAnsiTheme="majorBidi" w:cstheme="majorBidi"/>
@@ -737,6 +827,7 @@
         </w:rPr>
         <w:t>ReservationStation</w:t>
       </w:r>
+      <w:proofErr w:type="spellEnd"/>
       <w:r>
         <w:rPr>
           <w:rFonts w:asciiTheme="majorBidi" w:hAnsiTheme="majorBidi" w:cstheme="majorBidi" w:hint="cs"/>
@@ -765,7 +856,29 @@
           <w:rtl/>
           <w:lang w:bidi="he-IL"/>
         </w:rPr>
-        <w:t xml:space="preserve"> אובייקט זה מייצד תחנת המתנה בודדת. במידה והתחנה פעילה(דגל </w:t>
+        <w:t xml:space="preserve"> אובייקט זה </w:t>
+      </w:r>
+      <w:proofErr w:type="spellStart"/>
+      <w:r>
+        <w:rPr>
+          <w:rFonts w:asciiTheme="majorBidi" w:hAnsiTheme="majorBidi" w:cstheme="majorBidi" w:hint="cs"/>
+          <w:sz w:val="28"/>
+          <w:szCs w:val="28"/>
+          <w:rtl/>
+          <w:lang w:bidi="he-IL"/>
+        </w:rPr>
+        <w:t>מייצד</w:t>
+      </w:r>
+      <w:proofErr w:type="spellEnd"/>
+      <w:r>
+        <w:rPr>
+          <w:rFonts w:asciiTheme="majorBidi" w:hAnsiTheme="majorBidi" w:cstheme="majorBidi" w:hint="cs"/>
+          <w:sz w:val="28"/>
+          <w:szCs w:val="28"/>
+          <w:rtl/>
+          <w:lang w:bidi="he-IL"/>
+        </w:rPr>
+        <w:t xml:space="preserve"> תחנת המתנה בודדת. במידה והתחנה פעילה(דגל </w:t>
       </w:r>
       <w:r>
         <w:rPr>
@@ -784,7 +897,29 @@
           <w:rtl/>
           <w:lang w:bidi="he-IL"/>
         </w:rPr>
-        <w:t xml:space="preserve"> דלוק), היא מחזיקה את הרכיבים הרלוונטים לביצוע ההוראה כמו אינדקס ההוראה, </w:t>
+        <w:t xml:space="preserve"> דלוק), היא מחזיקה את הרכיבים </w:t>
+      </w:r>
+      <w:proofErr w:type="spellStart"/>
+      <w:r>
+        <w:rPr>
+          <w:rFonts w:asciiTheme="majorBidi" w:hAnsiTheme="majorBidi" w:cstheme="majorBidi" w:hint="cs"/>
+          <w:sz w:val="28"/>
+          <w:szCs w:val="28"/>
+          <w:rtl/>
+          <w:lang w:bidi="he-IL"/>
+        </w:rPr>
+        <w:t>הרלוונטים</w:t>
+      </w:r>
+      <w:proofErr w:type="spellEnd"/>
+      <w:r>
+        <w:rPr>
+          <w:rFonts w:asciiTheme="majorBidi" w:hAnsiTheme="majorBidi" w:cstheme="majorBidi" w:hint="cs"/>
+          <w:sz w:val="28"/>
+          <w:szCs w:val="28"/>
+          <w:rtl/>
+          <w:lang w:bidi="he-IL"/>
+        </w:rPr>
+        <w:t xml:space="preserve"> לביצוע ההוראה כמו אינדקס ההוראה, </w:t>
       </w:r>
       <w:r>
         <w:rPr>
@@ -803,7 +938,29 @@
           <w:rtl/>
           <w:lang w:bidi="he-IL"/>
         </w:rPr>
-        <w:t>, ערכי הרגיסטרים הרלוונטים(או התגים שלהם). במידה וכלל רכיבי ההוראה קיימים, דגל ה</w:t>
+        <w:t xml:space="preserve">, ערכי הרגיסטרים </w:t>
+      </w:r>
+      <w:proofErr w:type="spellStart"/>
+      <w:r>
+        <w:rPr>
+          <w:rFonts w:asciiTheme="majorBidi" w:hAnsiTheme="majorBidi" w:cstheme="majorBidi" w:hint="cs"/>
+          <w:sz w:val="28"/>
+          <w:szCs w:val="28"/>
+          <w:rtl/>
+          <w:lang w:bidi="he-IL"/>
+        </w:rPr>
+        <w:t>הרלוונטים</w:t>
+      </w:r>
+      <w:proofErr w:type="spellEnd"/>
+      <w:r>
+        <w:rPr>
+          <w:rFonts w:asciiTheme="majorBidi" w:hAnsiTheme="majorBidi" w:cstheme="majorBidi" w:hint="cs"/>
+          <w:sz w:val="28"/>
+          <w:szCs w:val="28"/>
+          <w:rtl/>
+          <w:lang w:bidi="he-IL"/>
+        </w:rPr>
+        <w:t>(או התגים שלהם). במידה וכלל רכיבי ההוראה קיימים, דגל ה</w:t>
       </w:r>
       <w:r>
         <w:rPr>
@@ -860,6 +1017,7 @@
           <w:lang w:bidi="he-IL"/>
         </w:rPr>
       </w:pPr>
+      <w:proofErr w:type="spellStart"/>
       <w:r>
         <w:rPr>
           <w:rFonts w:asciiTheme="majorBidi" w:hAnsiTheme="majorBidi" w:cstheme="majorBidi"/>
@@ -869,6 +1027,7 @@
         </w:rPr>
         <w:t>ReservationStationTable</w:t>
       </w:r>
+      <w:proofErr w:type="spellEnd"/>
       <w:r>
         <w:rPr>
           <w:rFonts w:asciiTheme="majorBidi" w:hAnsiTheme="majorBidi" w:cstheme="majorBidi" w:hint="cs"/>
@@ -899,6 +1058,7 @@
         </w:rPr>
         <w:t xml:space="preserve"> מחלקה זו מחזיקה כ5 מערכים של </w:t>
       </w:r>
+      <w:proofErr w:type="spellStart"/>
       <w:r>
         <w:rPr>
           <w:rFonts w:asciiTheme="majorBidi" w:hAnsiTheme="majorBidi" w:cstheme="majorBidi"/>
@@ -908,6 +1068,7 @@
         </w:rPr>
         <w:t>ReservationStation</w:t>
       </w:r>
+      <w:proofErr w:type="spellEnd"/>
       <w:r>
         <w:rPr>
           <w:rFonts w:asciiTheme="majorBidi" w:hAnsiTheme="majorBidi" w:cstheme="majorBidi" w:hint="cs"/>
@@ -918,6 +1079,8 @@
         </w:rPr>
         <w:t xml:space="preserve"> (אחד עבור כל סוג של תחנה, לדוגמא </w:t>
       </w:r>
+      <w:proofErr w:type="spellStart"/>
+      <w:proofErr w:type="gramStart"/>
       <w:r>
         <w:rPr>
           <w:rFonts w:asciiTheme="majorBidi" w:hAnsiTheme="majorBidi" w:cstheme="majorBidi"/>
@@ -927,6 +1090,8 @@
         </w:rPr>
         <w:t>mul,add</w:t>
       </w:r>
+      <w:proofErr w:type="spellEnd"/>
+      <w:proofErr w:type="gramEnd"/>
       <w:r>
         <w:rPr>
           <w:rFonts w:asciiTheme="majorBidi" w:hAnsiTheme="majorBidi" w:cstheme="majorBidi" w:hint="cs"/>
@@ -937,6 +1102,7 @@
         </w:rPr>
         <w:t xml:space="preserve">). בנוסף היא מחזיקה עבור כל מערך את סך התחנות הקיימות במערך וכן את סך התחנות אשר בשימוש בכל רגע נתון. באמצעות אובייקט זה ניתן לגשת ביתר קלות לכלל ה- </w:t>
       </w:r>
+      <w:proofErr w:type="spellStart"/>
       <w:r>
         <w:rPr>
           <w:rFonts w:asciiTheme="majorBidi" w:hAnsiTheme="majorBidi" w:cstheme="majorBidi"/>
@@ -946,15 +1112,38 @@
         </w:rPr>
         <w:t>ReservationStation</w:t>
       </w:r>
-      <w:r>
-        <w:rPr>
-          <w:rFonts w:asciiTheme="majorBidi" w:hAnsiTheme="majorBidi" w:cstheme="majorBidi" w:hint="cs"/>
-          <w:sz w:val="28"/>
-          <w:szCs w:val="28"/>
-          <w:rtl/>
-          <w:lang w:bidi="he-IL"/>
-        </w:rPr>
-        <w:t xml:space="preserve"> על פי סדר קבוע על מנת לבצע פעולות מסויימות(כמו כתיבה ל</w:t>
+      <w:proofErr w:type="spellEnd"/>
+      <w:r>
+        <w:rPr>
+          <w:rFonts w:asciiTheme="majorBidi" w:hAnsiTheme="majorBidi" w:cstheme="majorBidi" w:hint="cs"/>
+          <w:sz w:val="28"/>
+          <w:szCs w:val="28"/>
+          <w:rtl/>
+          <w:lang w:bidi="he-IL"/>
+        </w:rPr>
+        <w:t xml:space="preserve"> על פי סדר קבוע על מנת לבצע פעולות </w:t>
+      </w:r>
+      <w:proofErr w:type="spellStart"/>
+      <w:r>
+        <w:rPr>
+          <w:rFonts w:asciiTheme="majorBidi" w:hAnsiTheme="majorBidi" w:cstheme="majorBidi" w:hint="cs"/>
+          <w:sz w:val="28"/>
+          <w:szCs w:val="28"/>
+          <w:rtl/>
+          <w:lang w:bidi="he-IL"/>
+        </w:rPr>
+        <w:t>מסויימות</w:t>
+      </w:r>
+      <w:proofErr w:type="spellEnd"/>
+      <w:r>
+        <w:rPr>
+          <w:rFonts w:asciiTheme="majorBidi" w:hAnsiTheme="majorBidi" w:cstheme="majorBidi" w:hint="cs"/>
+          <w:sz w:val="28"/>
+          <w:szCs w:val="28"/>
+          <w:rtl/>
+          <w:lang w:bidi="he-IL"/>
+        </w:rPr>
+        <w:t>(כמו כתיבה ל</w:t>
       </w:r>
       <w:r>
         <w:rPr>
@@ -1028,7 +1217,29 @@
           <w:rtl/>
           <w:lang w:bidi="he-IL"/>
         </w:rPr>
-        <w:t xml:space="preserve"> הפונקיה הראשית שלנו. הפונקציה יוצרת אובייקט </w:t>
+        <w:t xml:space="preserve"> </w:t>
+      </w:r>
+      <w:proofErr w:type="spellStart"/>
+      <w:r>
+        <w:rPr>
+          <w:rFonts w:asciiTheme="majorBidi" w:hAnsiTheme="majorBidi" w:cstheme="majorBidi" w:hint="cs"/>
+          <w:sz w:val="28"/>
+          <w:szCs w:val="28"/>
+          <w:rtl/>
+          <w:lang w:bidi="he-IL"/>
+        </w:rPr>
+        <w:t>הפונקיה</w:t>
+      </w:r>
+      <w:proofErr w:type="spellEnd"/>
+      <w:r>
+        <w:rPr>
+          <w:rFonts w:asciiTheme="majorBidi" w:hAnsiTheme="majorBidi" w:cstheme="majorBidi" w:hint="cs"/>
+          <w:sz w:val="28"/>
+          <w:szCs w:val="28"/>
+          <w:rtl/>
+          <w:lang w:bidi="he-IL"/>
+        </w:rPr>
+        <w:t xml:space="preserve"> הראשית שלנו. הפונקציה יוצרת אובייקט </w:t>
       </w:r>
       <w:r>
         <w:rPr>
@@ -1049,6 +1260,7 @@
         </w:rPr>
         <w:t xml:space="preserve"> על פי הארגומנטים הניתנים לתוכנית. לאחר מכן מקבלת פקודת </w:t>
       </w:r>
+      <w:proofErr w:type="spellStart"/>
       <w:r>
         <w:rPr>
           <w:rFonts w:asciiTheme="majorBidi" w:hAnsiTheme="majorBidi" w:cstheme="majorBidi"/>
@@ -1058,6 +1270,7 @@
         </w:rPr>
         <w:t>runCPU</w:t>
       </w:r>
+      <w:proofErr w:type="spellEnd"/>
       <w:r>
         <w:rPr>
           <w:rFonts w:asciiTheme="majorBidi" w:hAnsiTheme="majorBidi" w:cstheme="majorBidi" w:hint="cs"/>
@@ -1121,7 +1334,51 @@
           <w:rtl/>
           <w:lang w:bidi="he-IL"/>
         </w:rPr>
-        <w:t xml:space="preserve"> האובייקט הראשי איתו נעבוד, מחזיקה אובייקטים של תור ההוראות, תחנות ההמתנה, רגיסטרים, זיכרון. בנוסף, אובייקט זה מכיל את קונפיגורציית המעבד(מס׳ יחידות פונקציונליות, מס׳ יחידות המתנה, השהיות, מספר יחידות בשימוש וכו׳). בכל מחזור שעון אחראית על ביצוע כלל הפעולות של המעבד מול האובייקטים השונים(קריאת הוראות, ביצוע </w:t>
+        <w:t xml:space="preserve"> האובייקט הראשי </w:t>
+      </w:r>
+      <w:proofErr w:type="spellStart"/>
+      <w:r>
+        <w:rPr>
+          <w:rFonts w:asciiTheme="majorBidi" w:hAnsiTheme="majorBidi" w:cstheme="majorBidi" w:hint="cs"/>
+          <w:sz w:val="28"/>
+          <w:szCs w:val="28"/>
+          <w:rtl/>
+          <w:lang w:bidi="he-IL"/>
+        </w:rPr>
+        <w:t>איתו</w:t>
+      </w:r>
+      <w:proofErr w:type="spellEnd"/>
+      <w:r>
+        <w:rPr>
+          <w:rFonts w:asciiTheme="majorBidi" w:hAnsiTheme="majorBidi" w:cstheme="majorBidi" w:hint="cs"/>
+          <w:sz w:val="28"/>
+          <w:szCs w:val="28"/>
+          <w:rtl/>
+          <w:lang w:bidi="he-IL"/>
+        </w:rPr>
+        <w:t xml:space="preserve"> נעבוד, מחזיקה אובייקטים של תור ההוראות, תחנות ההמתנה, רגיסטרים, זיכרון. בנוסף, אובייקט זה מכיל את </w:t>
+      </w:r>
+      <w:proofErr w:type="spellStart"/>
+      <w:r>
+        <w:rPr>
+          <w:rFonts w:asciiTheme="majorBidi" w:hAnsiTheme="majorBidi" w:cstheme="majorBidi" w:hint="cs"/>
+          <w:sz w:val="28"/>
+          <w:szCs w:val="28"/>
+          <w:rtl/>
+          <w:lang w:bidi="he-IL"/>
+        </w:rPr>
+        <w:t>קונפיגורציית</w:t>
+      </w:r>
+      <w:proofErr w:type="spellEnd"/>
+      <w:r>
+        <w:rPr>
+          <w:rFonts w:asciiTheme="majorBidi" w:hAnsiTheme="majorBidi" w:cstheme="majorBidi" w:hint="cs"/>
+          <w:sz w:val="28"/>
+          <w:szCs w:val="28"/>
+          <w:rtl/>
+          <w:lang w:bidi="he-IL"/>
+        </w:rPr>
+        <w:t xml:space="preserve"> המעבד(מס׳ יחידות פונקציונליות, מס׳ יחידות המתנה, השהיות, מספר יחידות בשימוש וכו׳). בכל מחזור שעון אחראית על ביצוע כלל הפעולות של המעבד מול האובייקטים השונים(קריאת הוראות, ביצוע </w:t>
       </w:r>
       <w:r>
         <w:rPr>
@@ -1250,7 +1507,29 @@
           <w:rtl/>
           <w:lang w:bidi="he-IL"/>
         </w:rPr>
-        <w:t>ות לביצוע, וכן נתיבים לקבצי הפלט שלנו.</w:t>
+        <w:t xml:space="preserve">ות לביצוע, וכן נתיבים </w:t>
+      </w:r>
+      <w:proofErr w:type="spellStart"/>
+      <w:r>
+        <w:rPr>
+          <w:rFonts w:asciiTheme="majorBidi" w:hAnsiTheme="majorBidi" w:cstheme="majorBidi" w:hint="cs"/>
+          <w:sz w:val="28"/>
+          <w:szCs w:val="28"/>
+          <w:rtl/>
+          <w:lang w:bidi="he-IL"/>
+        </w:rPr>
+        <w:t>לקבצי</w:t>
+      </w:r>
+      <w:proofErr w:type="spellEnd"/>
+      <w:r>
+        <w:rPr>
+          <w:rFonts w:asciiTheme="majorBidi" w:hAnsiTheme="majorBidi" w:cstheme="majorBidi" w:hint="cs"/>
+          <w:sz w:val="28"/>
+          <w:szCs w:val="28"/>
+          <w:rtl/>
+          <w:lang w:bidi="he-IL"/>
+        </w:rPr>
+        <w:t xml:space="preserve"> הפלט שלנו.</w:t>
       </w:r>
     </w:p>
     <w:p>
@@ -1349,6 +1628,7 @@
         </w:rPr>
         <w:t xml:space="preserve">התוכנית תתחיל את ריצתה (פונקציית </w:t>
       </w:r>
+      <w:proofErr w:type="spellStart"/>
       <w:r>
         <w:rPr>
           <w:rFonts w:asciiTheme="majorBidi" w:hAnsiTheme="majorBidi" w:cstheme="majorBidi"/>
@@ -1358,6 +1638,7 @@
         </w:rPr>
         <w:t>runCPU</w:t>
       </w:r>
+      <w:proofErr w:type="spellEnd"/>
       <w:r>
         <w:rPr>
           <w:rFonts w:asciiTheme="majorBidi" w:hAnsiTheme="majorBidi" w:cstheme="majorBidi" w:hint="cs"/>
@@ -1453,7 +1734,29 @@
           <w:rtl/>
           <w:lang w:bidi="he-IL"/>
         </w:rPr>
-        <w:t>לאחר מכן, בלולאה, כאשר כל איטרציה מהווה מחזור שעון בודד של המעבד נבצע:</w:t>
+        <w:t xml:space="preserve">לאחר מכן, בלולאה, כאשר כל </w:t>
+      </w:r>
+      <w:proofErr w:type="spellStart"/>
+      <w:r>
+        <w:rPr>
+          <w:rFonts w:asciiTheme="majorBidi" w:hAnsiTheme="majorBidi" w:cstheme="majorBidi" w:hint="cs"/>
+          <w:sz w:val="28"/>
+          <w:szCs w:val="28"/>
+          <w:rtl/>
+          <w:lang w:bidi="he-IL"/>
+        </w:rPr>
+        <w:t>איטרציה</w:t>
+      </w:r>
+      <w:proofErr w:type="spellEnd"/>
+      <w:r>
+        <w:rPr>
+          <w:rFonts w:asciiTheme="majorBidi" w:hAnsiTheme="majorBidi" w:cstheme="majorBidi" w:hint="cs"/>
+          <w:sz w:val="28"/>
+          <w:szCs w:val="28"/>
+          <w:rtl/>
+          <w:lang w:bidi="he-IL"/>
+        </w:rPr>
+        <w:t xml:space="preserve"> מהווה מחזור שעון בודד של המעבד נבצע:</w:t>
       </w:r>
     </w:p>
     <w:p>
@@ -1488,7 +1791,29 @@
           <w:rtl/>
           <w:lang w:bidi="he-IL"/>
         </w:rPr>
-        <w:t xml:space="preserve"> ל2 הוראות(בתנאי שקיימות) </w:t>
+        <w:t xml:space="preserve"> ל2 </w:t>
+      </w:r>
+      <w:proofErr w:type="gramStart"/>
+      <w:r>
+        <w:rPr>
+          <w:rFonts w:asciiTheme="majorBidi" w:hAnsiTheme="majorBidi" w:cstheme="majorBidi" w:hint="cs"/>
+          <w:sz w:val="28"/>
+          <w:szCs w:val="28"/>
+          <w:rtl/>
+          <w:lang w:bidi="he-IL"/>
+        </w:rPr>
+        <w:t>הוראות(</w:t>
+      </w:r>
+      <w:proofErr w:type="gramEnd"/>
+      <w:r>
+        <w:rPr>
+          <w:rFonts w:asciiTheme="majorBidi" w:hAnsiTheme="majorBidi" w:cstheme="majorBidi" w:hint="cs"/>
+          <w:sz w:val="28"/>
+          <w:szCs w:val="28"/>
+          <w:rtl/>
+          <w:lang w:bidi="he-IL"/>
+        </w:rPr>
+        <w:t xml:space="preserve">בתנאי שקיימות) </w:t>
       </w:r>
       <w:r>
         <w:rPr>
@@ -1617,7 +1942,29 @@
           <w:rtl/>
           <w:lang w:bidi="he-IL"/>
         </w:rPr>
-        <w:t xml:space="preserve"> במידה ויש תחנות פונקציונליות פנויות וכן קיימות הוראות בתחנות המתנה הממתינות לביצוע(דגל </w:t>
+        <w:t xml:space="preserve"> במידה ויש תחנות פונקציונליות פנויות וכן קיימות הוראות בתחנות המתנה הממתינות </w:t>
+      </w:r>
+      <w:proofErr w:type="gramStart"/>
+      <w:r>
+        <w:rPr>
+          <w:rFonts w:asciiTheme="majorBidi" w:hAnsiTheme="majorBidi" w:cstheme="majorBidi" w:hint="cs"/>
+          <w:sz w:val="28"/>
+          <w:szCs w:val="28"/>
+          <w:rtl/>
+          <w:lang w:bidi="he-IL"/>
+        </w:rPr>
+        <w:t>לביצוע(</w:t>
+      </w:r>
+      <w:proofErr w:type="gramEnd"/>
+      <w:r>
+        <w:rPr>
+          <w:rFonts w:asciiTheme="majorBidi" w:hAnsiTheme="majorBidi" w:cstheme="majorBidi" w:hint="cs"/>
+          <w:sz w:val="28"/>
+          <w:szCs w:val="28"/>
+          <w:rtl/>
+          <w:lang w:bidi="he-IL"/>
+        </w:rPr>
+        <w:t xml:space="preserve">דגל </w:t>
       </w:r>
       <w:r>
         <w:rPr>
@@ -2067,7 +2414,7 @@
         </w:numPr>
         <w:bidi/>
         <w:rPr>
-          <w:rFonts w:asciiTheme="majorBidi" w:hAnsiTheme="majorBidi" w:cstheme="majorBidi"/>
+          <w:rFonts w:asciiTheme="majorBidi" w:hAnsiTheme="majorBidi" w:cstheme="majorBidi" w:hint="cs"/>
           <w:sz w:val="28"/>
           <w:szCs w:val="28"/>
           <w:u w:val="single"/>
@@ -2104,59 +2451,6 @@
         </w:rPr>
         <w:t>ניתן לנו</w:t>
       </w:r>
-    </w:p>
-    <w:p>
-      <w:pPr>
-        <w:bidi/>
-        <w:rPr>
-          <w:rFonts w:asciiTheme="majorBidi" w:hAnsiTheme="majorBidi" w:cstheme="majorBidi"/>
-          <w:sz w:val="28"/>
-          <w:szCs w:val="28"/>
-          <w:u w:val="single"/>
-          <w:rtl/>
-          <w:lang w:bidi="he-IL"/>
-        </w:rPr>
-      </w:pPr>
-    </w:p>
-    <w:p>
-      <w:pPr>
-        <w:bidi/>
-        <w:rPr>
-          <w:rFonts w:asciiTheme="majorBidi" w:hAnsiTheme="majorBidi" w:cstheme="majorBidi"/>
-          <w:b/>
-          <w:bCs/>
-          <w:sz w:val="28"/>
-          <w:szCs w:val="28"/>
-          <w:rtl/>
-          <w:lang w:bidi="he-IL"/>
-        </w:rPr>
-      </w:pPr>
-      <w:r>
-        <w:rPr>
-          <w:rFonts w:asciiTheme="majorBidi" w:hAnsiTheme="majorBidi" w:cstheme="majorBidi" w:hint="cs"/>
-          <w:b/>
-          <w:bCs/>
-          <w:sz w:val="28"/>
-          <w:szCs w:val="28"/>
-          <w:rtl/>
-          <w:lang w:bidi="he-IL"/>
-        </w:rPr>
-        <w:t>דוגמאות הרצה</w:t>
-      </w:r>
-    </w:p>
-    <w:p>
-      <w:pPr>
-        <w:bidi/>
-        <w:rPr>
-          <w:rFonts w:asciiTheme="majorBidi" w:hAnsiTheme="majorBidi" w:cstheme="majorBidi"/>
-          <w:b/>
-          <w:bCs/>
-          <w:sz w:val="28"/>
-          <w:szCs w:val="28"/>
-          <w:rtl/>
-          <w:lang w:bidi="he-IL"/>
-        </w:rPr>
-      </w:pPr>
     </w:p>
     <w:p>
       <w:pPr>
@@ -2167,7 +2461,7 @@
         </w:numPr>
         <w:bidi/>
         <w:rPr>
-          <w:rFonts w:asciiTheme="majorBidi" w:hAnsiTheme="majorBidi" w:cstheme="majorBidi"/>
+          <w:rFonts w:asciiTheme="majorBidi" w:hAnsiTheme="majorBidi" w:cstheme="majorBidi" w:hint="cs"/>
           <w:sz w:val="28"/>
           <w:szCs w:val="28"/>
           <w:u w:val="single"/>
@@ -2182,27 +2476,35 @@
           <w:rtl/>
           <w:lang w:bidi="he-IL"/>
         </w:rPr>
-        <w:t xml:space="preserve">בדיקת זיכרון </w:t>
-      </w:r>
-      <w:r>
-        <w:rPr>
-          <w:rFonts w:asciiTheme="majorBidi" w:hAnsiTheme="majorBidi" w:cstheme="majorBidi"/>
-          <w:sz w:val="28"/>
-          <w:szCs w:val="28"/>
-          <w:rtl/>
-          <w:lang w:bidi="he-IL"/>
-        </w:rPr>
-        <w:t>–</w:t>
-      </w:r>
-      <w:r>
-        <w:rPr>
-          <w:rFonts w:asciiTheme="majorBidi" w:hAnsiTheme="majorBidi" w:cstheme="majorBidi" w:hint="cs"/>
-          <w:sz w:val="28"/>
-          <w:szCs w:val="28"/>
-          <w:rtl/>
-          <w:lang w:bidi="he-IL"/>
-        </w:rPr>
-        <w:t xml:space="preserve"> טעינה מהזיכרון, ביצוע פעולה אריתמטית וכתיבה לזיכרון</w:t>
+        <w:t xml:space="preserve">שחרור היחידה הפונקציונלית עבור פעולת </w:t>
+      </w:r>
+      <w:r>
+        <w:rPr>
+          <w:rFonts w:asciiTheme="majorBidi" w:hAnsiTheme="majorBidi" w:cstheme="majorBidi"/>
+          <w:sz w:val="28"/>
+          <w:szCs w:val="28"/>
+          <w:lang w:bidi="he-IL"/>
+        </w:rPr>
+        <w:t>STORE</w:t>
+      </w:r>
+      <w:r>
+        <w:rPr>
+          <w:rFonts w:asciiTheme="majorBidi" w:hAnsiTheme="majorBidi" w:cstheme="majorBidi" w:hint="cs"/>
+          <w:sz w:val="28"/>
+          <w:szCs w:val="28"/>
+          <w:rtl/>
+          <w:lang w:bidi="he-IL"/>
+        </w:rPr>
+        <w:t xml:space="preserve"> תעשה מחזור שעון אחד לאחר סיום שלב ה</w:t>
+      </w:r>
+      <w:r>
+        <w:rPr>
+          <w:rFonts w:asciiTheme="majorBidi" w:hAnsiTheme="majorBidi" w:cstheme="majorBidi"/>
+          <w:sz w:val="28"/>
+          <w:szCs w:val="28"/>
+          <w:lang w:bidi="he-IL"/>
+        </w:rPr>
+        <w:t>execute</w:t>
       </w:r>
     </w:p>
     <w:p>
@@ -2214,7 +2516,7 @@
         </w:numPr>
         <w:bidi/>
         <w:rPr>
-          <w:rFonts w:asciiTheme="majorBidi" w:hAnsiTheme="majorBidi" w:cstheme="majorBidi"/>
+          <w:rFonts w:asciiTheme="majorBidi" w:hAnsiTheme="majorBidi" w:cstheme="majorBidi" w:hint="cs"/>
           <w:sz w:val="28"/>
           <w:szCs w:val="28"/>
           <w:u w:val="single"/>
@@ -2229,7 +2531,26 @@
           <w:rtl/>
           <w:lang w:bidi="he-IL"/>
         </w:rPr>
-        <w:t xml:space="preserve">בדיקת מספר פעולות זיכרון ופעולת חילוק </w:t>
+        <w:t xml:space="preserve">עבור פעולת </w:t>
+      </w:r>
+      <w:r>
+        <w:rPr>
+          <w:rFonts w:asciiTheme="majorBidi" w:hAnsiTheme="majorBidi" w:cstheme="majorBidi"/>
+          <w:sz w:val="28"/>
+          <w:szCs w:val="28"/>
+          <w:lang w:bidi="he-IL"/>
+        </w:rPr>
+        <w:t>STORE</w:t>
+      </w:r>
+      <w:r>
+        <w:rPr>
+          <w:rFonts w:asciiTheme="majorBidi" w:hAnsiTheme="majorBidi" w:cstheme="majorBidi" w:hint="cs"/>
+          <w:sz w:val="28"/>
+          <w:szCs w:val="28"/>
+          <w:rtl/>
+          <w:lang w:bidi="he-IL"/>
+        </w:rPr>
+        <w:t xml:space="preserve"> </w:t>
       </w:r>
       <w:r>
         <w:rPr>
@@ -2249,57 +2570,136 @@
           <w:rtl/>
           <w:lang w:bidi="he-IL"/>
         </w:rPr>
-        <w:t xml:space="preserve"> טענו 2 ערכים מהזיכרון, חילקנו </w:t>
-      </w:r>
-      <w:r>
-        <w:rPr>
-          <w:rFonts w:asciiTheme="majorBidi" w:hAnsiTheme="majorBidi" w:cstheme="majorBidi" w:hint="cs"/>
-          <w:sz w:val="28"/>
-          <w:szCs w:val="28"/>
-          <w:rtl/>
-          <w:lang w:bidi="he-IL"/>
-        </w:rPr>
-        <w:t>את הראשון מביניהם ב2</w:t>
-      </w:r>
-      <w:r>
-        <w:rPr>
-          <w:rFonts w:asciiTheme="majorBidi" w:hAnsiTheme="majorBidi" w:cstheme="majorBidi" w:hint="cs"/>
-          <w:sz w:val="28"/>
-          <w:szCs w:val="28"/>
-          <w:rtl/>
-          <w:lang w:bidi="he-IL"/>
-        </w:rPr>
-        <w:t xml:space="preserve"> וכתבנו לזיכרון</w:t>
-      </w:r>
-      <w:r>
-        <w:rPr>
-          <w:rFonts w:asciiTheme="majorBidi" w:hAnsiTheme="majorBidi" w:cstheme="majorBidi" w:hint="cs"/>
-          <w:sz w:val="28"/>
-          <w:szCs w:val="28"/>
-          <w:rtl/>
-          <w:lang w:bidi="he-IL"/>
-        </w:rPr>
-        <w:t xml:space="preserve"> את התוצאה</w:t>
-      </w:r>
-      <w:r>
-        <w:rPr>
-          <w:rFonts w:asciiTheme="majorBidi" w:hAnsiTheme="majorBidi" w:cstheme="majorBidi" w:hint="cs"/>
-          <w:sz w:val="28"/>
-          <w:szCs w:val="28"/>
-          <w:rtl/>
-          <w:lang w:bidi="he-IL"/>
-        </w:rPr>
-        <w:t xml:space="preserve">, תוך שימוש ביחידה פונקציונלית אחת של </w:t>
-      </w:r>
-      <w:r>
-        <w:rPr>
-          <w:rFonts w:asciiTheme="majorBidi" w:hAnsiTheme="majorBidi" w:cstheme="majorBidi"/>
-          <w:sz w:val="28"/>
-          <w:szCs w:val="28"/>
-          <w:lang w:bidi="he-IL"/>
-        </w:rPr>
-        <w:t>Load</w:t>
-      </w:r>
+        <w:t xml:space="preserve"> נגדיר את ערך </w:t>
+      </w:r>
+      <w:proofErr w:type="spellStart"/>
+      <w:r>
+        <w:rPr>
+          <w:rFonts w:asciiTheme="majorBidi" w:hAnsiTheme="majorBidi" w:cstheme="majorBidi"/>
+          <w:sz w:val="28"/>
+          <w:szCs w:val="28"/>
+          <w:lang w:bidi="he-IL"/>
+        </w:rPr>
+        <w:t>cycle_write_cdb</w:t>
+      </w:r>
+      <w:proofErr w:type="spellEnd"/>
+      <w:r>
+        <w:rPr>
+          <w:rFonts w:asciiTheme="majorBidi" w:hAnsiTheme="majorBidi" w:cstheme="majorBidi"/>
+          <w:sz w:val="28"/>
+          <w:szCs w:val="28"/>
+          <w:lang w:bidi="he-IL"/>
+        </w:rPr>
+        <w:t>=-1</w:t>
+      </w:r>
+      <w:r>
+        <w:rPr>
+          <w:rFonts w:asciiTheme="majorBidi" w:hAnsiTheme="majorBidi" w:cstheme="majorBidi" w:hint="cs"/>
+          <w:sz w:val="28"/>
+          <w:szCs w:val="28"/>
+          <w:rtl/>
+          <w:lang w:bidi="he-IL"/>
+        </w:rPr>
+        <w:t xml:space="preserve"> בקובץ ה-</w:t>
+      </w:r>
+      <w:r>
+        <w:t xml:space="preserve"> </w:t>
+      </w:r>
+      <w:r>
+        <w:rPr>
+          <w:rFonts w:asciiTheme="majorBidi" w:hAnsiTheme="majorBidi" w:cstheme="majorBidi"/>
+          <w:sz w:val="28"/>
+          <w:szCs w:val="28"/>
+          <w:lang w:bidi="he-IL"/>
+        </w:rPr>
+        <w:t>traceinst.txt</w:t>
+      </w:r>
+      <w:r>
+        <w:rPr>
+          <w:rFonts w:asciiTheme="majorBidi" w:hAnsiTheme="majorBidi" w:cstheme="majorBidi" w:hint="cs"/>
+          <w:sz w:val="28"/>
+          <w:szCs w:val="28"/>
+          <w:rtl/>
+          <w:lang w:bidi="he-IL"/>
+        </w:rPr>
+        <w:t xml:space="preserve"> (זאת משום שאין כתיבה ל</w:t>
+      </w:r>
+      <w:proofErr w:type="spellStart"/>
+      <w:r>
+        <w:rPr>
+          <w:rFonts w:asciiTheme="majorBidi" w:hAnsiTheme="majorBidi" w:cstheme="majorBidi"/>
+          <w:sz w:val="28"/>
+          <w:szCs w:val="28"/>
+          <w:lang w:bidi="he-IL"/>
+        </w:rPr>
+        <w:t>cdb</w:t>
+      </w:r>
+      <w:proofErr w:type="spellEnd"/>
+      <w:r>
+        <w:rPr>
+          <w:rFonts w:asciiTheme="majorBidi" w:hAnsiTheme="majorBidi" w:cstheme="majorBidi" w:hint="cs"/>
+          <w:sz w:val="28"/>
+          <w:szCs w:val="28"/>
+          <w:rtl/>
+          <w:lang w:bidi="he-IL"/>
+        </w:rPr>
+        <w:t xml:space="preserve"> עבור פעולה זו)</w:t>
+      </w:r>
+    </w:p>
+    <w:p>
+      <w:pPr>
+        <w:bidi/>
+        <w:rPr>
+          <w:rFonts w:asciiTheme="majorBidi" w:hAnsiTheme="majorBidi" w:cstheme="majorBidi"/>
+          <w:sz w:val="28"/>
+          <w:szCs w:val="28"/>
+          <w:u w:val="single"/>
+          <w:rtl/>
+          <w:lang w:bidi="he-IL"/>
+        </w:rPr>
+      </w:pPr>
+    </w:p>
+    <w:p>
+      <w:pPr>
+        <w:bidi/>
+        <w:rPr>
+          <w:rFonts w:asciiTheme="majorBidi" w:hAnsiTheme="majorBidi" w:cstheme="majorBidi"/>
+          <w:b/>
+          <w:bCs/>
+          <w:sz w:val="28"/>
+          <w:szCs w:val="28"/>
+          <w:rtl/>
+          <w:lang w:bidi="he-IL"/>
+        </w:rPr>
+      </w:pPr>
+      <w:r>
+        <w:rPr>
+          <w:rFonts w:asciiTheme="majorBidi" w:hAnsiTheme="majorBidi" w:cstheme="majorBidi" w:hint="cs"/>
+          <w:b/>
+          <w:bCs/>
+          <w:sz w:val="28"/>
+          <w:szCs w:val="28"/>
+          <w:rtl/>
+          <w:lang w:bidi="he-IL"/>
+        </w:rPr>
+        <w:t>דוגמאות הרצה</w:t>
+      </w:r>
+    </w:p>
+    <w:p>
+      <w:pPr>
+        <w:bidi/>
+        <w:rPr>
+          <w:rFonts w:asciiTheme="majorBidi" w:hAnsiTheme="majorBidi" w:cstheme="majorBidi"/>
+          <w:b/>
+          <w:bCs/>
+          <w:sz w:val="28"/>
+          <w:szCs w:val="28"/>
+          <w:rtl/>
+          <w:lang w:bidi="he-IL"/>
+        </w:rPr>
+      </w:pPr>
+      <w:bookmarkStart w:id="0" w:name="_GoBack"/>
+      <w:bookmarkEnd w:id="0"/>
     </w:p>
     <w:p>
       <w:pPr>
@@ -2325,6 +2725,171 @@
           <w:rtl/>
           <w:lang w:bidi="he-IL"/>
         </w:rPr>
+        <w:t xml:space="preserve">בדיקת זיכרון </w:t>
+      </w:r>
+      <w:r>
+        <w:rPr>
+          <w:rFonts w:asciiTheme="majorBidi" w:hAnsiTheme="majorBidi" w:cstheme="majorBidi"/>
+          <w:sz w:val="28"/>
+          <w:szCs w:val="28"/>
+          <w:rtl/>
+          <w:lang w:bidi="he-IL"/>
+        </w:rPr>
+        <w:t>–</w:t>
+      </w:r>
+      <w:r>
+        <w:rPr>
+          <w:rFonts w:asciiTheme="majorBidi" w:hAnsiTheme="majorBidi" w:cstheme="majorBidi" w:hint="cs"/>
+          <w:sz w:val="28"/>
+          <w:szCs w:val="28"/>
+          <w:rtl/>
+          <w:lang w:bidi="he-IL"/>
+        </w:rPr>
+        <w:t xml:space="preserve"> טעינה מהזיכרון, ביצוע פעולה אריתמטית וכתיבה לזיכרון</w:t>
+      </w:r>
+    </w:p>
+    <w:p>
+      <w:pPr>
+        <w:pStyle w:val="ListParagraph"/>
+        <w:numPr>
+          <w:ilvl w:val="0"/>
+          <w:numId w:val="1"/>
+        </w:numPr>
+        <w:bidi/>
+        <w:rPr>
+          <w:rFonts w:asciiTheme="majorBidi" w:hAnsiTheme="majorBidi" w:cstheme="majorBidi"/>
+          <w:sz w:val="28"/>
+          <w:szCs w:val="28"/>
+          <w:u w:val="single"/>
+          <w:lang w:bidi="he-IL"/>
+        </w:rPr>
+      </w:pPr>
+      <w:r>
+        <w:rPr>
+          <w:rFonts w:asciiTheme="majorBidi" w:hAnsiTheme="majorBidi" w:cstheme="majorBidi" w:hint="cs"/>
+          <w:sz w:val="28"/>
+          <w:szCs w:val="28"/>
+          <w:rtl/>
+          <w:lang w:bidi="he-IL"/>
+        </w:rPr>
+        <w:t xml:space="preserve">בדיקת מספר פעולות זיכרון ופעולת חילוק </w:t>
+      </w:r>
+      <w:r>
+        <w:rPr>
+          <w:rFonts w:asciiTheme="majorBidi" w:hAnsiTheme="majorBidi" w:cstheme="majorBidi"/>
+          <w:sz w:val="28"/>
+          <w:szCs w:val="28"/>
+          <w:rtl/>
+          <w:lang w:bidi="he-IL"/>
+        </w:rPr>
+        <w:t>–</w:t>
+      </w:r>
+      <w:r>
+        <w:rPr>
+          <w:rFonts w:asciiTheme="majorBidi" w:hAnsiTheme="majorBidi" w:cstheme="majorBidi" w:hint="cs"/>
+          <w:sz w:val="28"/>
+          <w:szCs w:val="28"/>
+          <w:rtl/>
+          <w:lang w:bidi="he-IL"/>
+        </w:rPr>
+        <w:t xml:space="preserve"> טענו 2 ערכים מהזיכרון, חילקנו </w:t>
+      </w:r>
+      <w:r>
+        <w:rPr>
+          <w:rFonts w:asciiTheme="majorBidi" w:hAnsiTheme="majorBidi" w:cstheme="majorBidi" w:hint="cs"/>
+          <w:sz w:val="28"/>
+          <w:szCs w:val="28"/>
+          <w:rtl/>
+          <w:lang w:bidi="he-IL"/>
+        </w:rPr>
+        <w:t xml:space="preserve">את הראשון </w:t>
+      </w:r>
+      <w:proofErr w:type="spellStart"/>
+      <w:r>
+        <w:rPr>
+          <w:rFonts w:asciiTheme="majorBidi" w:hAnsiTheme="majorBidi" w:cstheme="majorBidi" w:hint="cs"/>
+          <w:sz w:val="28"/>
+          <w:szCs w:val="28"/>
+          <w:rtl/>
+          <w:lang w:bidi="he-IL"/>
+        </w:rPr>
+        <w:t>מביניהם</w:t>
+      </w:r>
+      <w:proofErr w:type="spellEnd"/>
+      <w:r>
+        <w:rPr>
+          <w:rFonts w:asciiTheme="majorBidi" w:hAnsiTheme="majorBidi" w:cstheme="majorBidi" w:hint="cs"/>
+          <w:sz w:val="28"/>
+          <w:szCs w:val="28"/>
+          <w:rtl/>
+          <w:lang w:bidi="he-IL"/>
+        </w:rPr>
+        <w:t xml:space="preserve"> ב2</w:t>
+      </w:r>
+      <w:r>
+        <w:rPr>
+          <w:rFonts w:asciiTheme="majorBidi" w:hAnsiTheme="majorBidi" w:cstheme="majorBidi" w:hint="cs"/>
+          <w:sz w:val="28"/>
+          <w:szCs w:val="28"/>
+          <w:rtl/>
+          <w:lang w:bidi="he-IL"/>
+        </w:rPr>
+        <w:t xml:space="preserve"> וכתבנו לזיכרון</w:t>
+      </w:r>
+      <w:r>
+        <w:rPr>
+          <w:rFonts w:asciiTheme="majorBidi" w:hAnsiTheme="majorBidi" w:cstheme="majorBidi" w:hint="cs"/>
+          <w:sz w:val="28"/>
+          <w:szCs w:val="28"/>
+          <w:rtl/>
+          <w:lang w:bidi="he-IL"/>
+        </w:rPr>
+        <w:t xml:space="preserve"> את התוצאה</w:t>
+      </w:r>
+      <w:r>
+        <w:rPr>
+          <w:rFonts w:asciiTheme="majorBidi" w:hAnsiTheme="majorBidi" w:cstheme="majorBidi" w:hint="cs"/>
+          <w:sz w:val="28"/>
+          <w:szCs w:val="28"/>
+          <w:rtl/>
+          <w:lang w:bidi="he-IL"/>
+        </w:rPr>
+        <w:t xml:space="preserve">, תוך שימוש ביחידה פונקציונלית אחת של </w:t>
+      </w:r>
+      <w:r>
+        <w:rPr>
+          <w:rFonts w:asciiTheme="majorBidi" w:hAnsiTheme="majorBidi" w:cstheme="majorBidi"/>
+          <w:sz w:val="28"/>
+          <w:szCs w:val="28"/>
+          <w:lang w:bidi="he-IL"/>
+        </w:rPr>
+        <w:t>Load</w:t>
+      </w:r>
+    </w:p>
+    <w:p>
+      <w:pPr>
+        <w:pStyle w:val="ListParagraph"/>
+        <w:numPr>
+          <w:ilvl w:val="0"/>
+          <w:numId w:val="1"/>
+        </w:numPr>
+        <w:bidi/>
+        <w:rPr>
+          <w:rFonts w:asciiTheme="majorBidi" w:hAnsiTheme="majorBidi" w:cstheme="majorBidi"/>
+          <w:sz w:val="28"/>
+          <w:szCs w:val="28"/>
+          <w:u w:val="single"/>
+          <w:lang w:bidi="he-IL"/>
+        </w:rPr>
+      </w:pPr>
+      <w:r>
+        <w:rPr>
+          <w:rFonts w:asciiTheme="majorBidi" w:hAnsiTheme="majorBidi" w:cstheme="majorBidi" w:hint="cs"/>
+          <w:sz w:val="28"/>
+          <w:szCs w:val="28"/>
+          <w:rtl/>
+          <w:lang w:bidi="he-IL"/>
+        </w:rPr>
         <w:t xml:space="preserve">בדיקת </w:t>
       </w:r>
       <w:r>
@@ -2357,8 +2922,6 @@
         </w:rPr>
         <w:t>(מאותה הכתובת)</w:t>
       </w:r>
-      <w:bookmarkStart w:id="0" w:name="_GoBack"/>
-      <w:bookmarkEnd w:id="0"/>
     </w:p>
     <w:p>
       <w:pPr>

</xml_diff>